<commit_message>
Updated engineering reference, added marker for slab name change
</commit_message>
<xml_diff>
--- a/docs/src/mods/for_2015_03_release/MM-1286412-Basement/Eng_Ref_SiteGroundDomainBasement.docx
+++ b/docs/src/mods/for_2015_03_release/MM-1286412-Basement/Eng_Ref_SiteGroundDomainBasement.docx
@@ -130,12 +130,7 @@
         <w:t>and</w:t>
       </w:r>
       <w:r>
-        <w:t xml:space="preserve"> floor of the basement domain. The interface b</w:t>
-      </w:r>
-      <w:bookmarkStart w:id="2" w:name="_GoBack"/>
-      <w:bookmarkEnd w:id="2"/>
-      <w:r>
-        <w:t xml:space="preserve">etween the basement walls and floors occurs </w:t>
+        <w:t xml:space="preserve"> floor of the basement domain. The interface between the basement walls and floors occurs </w:t>
       </w:r>
       <w:r>
         <w:t>at</w:t>
@@ -226,7 +221,23 @@
         <w:t xml:space="preserve">OthersideConditionsModel </w:t>
       </w:r>
       <w:r>
-        <w:t>temperature. At this point, the surface heat balance algorithms can then take the new outside surface temperatures to update their surface heat fluxes. For situations when the user has elected to have the domain update on an hourly basis, the surface heat balance for each coupled surface is aggregated and passed to the domain as an average surface heat flux from the previous hour, which will then update the outside surface temperatures for the surface heat balance’s next iteration.</w:t>
+        <w:t xml:space="preserve">temperature. At this point, the surface heat balance algorithms can then take the new outside surface temperatures to update their surface heat fluxes. For situations when the user has elected to have the domain update on an hourly basis, the surface heat </w:t>
+      </w:r>
+      <w:del w:id="2" w:author="Edwin Lee" w:date="2014-11-10T10:47:00Z">
+        <w:r>
+          <w:delText xml:space="preserve">balance </w:delText>
+        </w:r>
+      </w:del>
+      <w:ins w:id="3" w:author="Edwin Lee" w:date="2014-11-10T10:47:00Z">
+        <w:r>
+          <w:t>flux</w:t>
+        </w:r>
+        <w:r>
+          <w:t xml:space="preserve"> </w:t>
+        </w:r>
+      </w:ins>
+      <w:r>
+        <w:t>for each coupled surface is aggregated and passed to the domain as an average surface heat flux from the previous hour, which will then update the outside surface temperatures for the surface heat balance’s next iteration.</w:t>
       </w:r>
     </w:p>
     <w:p>
@@ -234,53 +245,179 @@
         <w:jc w:val="both"/>
       </w:pPr>
       <w:r>
-        <w:t xml:space="preserve">The basement floor, walls, and horizontal and vertical insulation are simulated by the ground domain. To interface with theses surfaces, the defined zone surface construction objects must contain a portion of the respective surface. An example </w:t>
+        <w:t>The basement floor</w:t>
       </w:r>
+      <w:ins w:id="4" w:author="Edwin Lee" w:date="2014-11-10T10:48:00Z">
+        <w:r>
+          <w:t xml:space="preserve"> and </w:t>
+        </w:r>
+      </w:ins>
+      <w:del w:id="5" w:author="Edwin Lee" w:date="2014-11-10T10:48:00Z">
+        <w:r>
+          <w:delText xml:space="preserve">, </w:delText>
+        </w:r>
+      </w:del>
       <w:r>
-        <w:t xml:space="preserve">of this </w:t>
+        <w:t>walls</w:t>
+      </w:r>
+      <w:ins w:id="6" w:author="Edwin Lee" w:date="2014-11-10T10:48:00Z">
+        <w:r>
+          <w:t xml:space="preserve"> are simulated by standard surface heat balance models within EnergyPlus (CTF, finite difference).</w:t>
+        </w:r>
+      </w:ins>
+      <w:del w:id="7" w:author="Edwin Lee" w:date="2014-11-10T10:48:00Z">
+        <w:r>
+          <w:delText>,</w:delText>
+        </w:r>
+      </w:del>
+      <w:r>
+        <w:t xml:space="preserve"> </w:t>
+      </w:r>
+      <w:del w:id="8" w:author="Edwin Lee" w:date="2014-11-10T10:48:00Z">
+        <w:r>
+          <w:delText>and</w:delText>
+        </w:r>
+      </w:del>
+      <w:ins w:id="9" w:author="Edwin Lee" w:date="2014-11-10T10:48:00Z">
+        <w:r>
+          <w:t>The</w:t>
+        </w:r>
+      </w:ins>
+      <w:r>
+        <w:t xml:space="preserve"> horizontal and vertical insulation are simulated by the ground domain</w:t>
+      </w:r>
+      <w:ins w:id="10" w:author="Edwin Lee" w:date="2014-11-10T10:48:00Z">
+        <w:r>
+          <w:t xml:space="preserve"> finite dif</w:t>
+        </w:r>
+      </w:ins>
+      <w:ins w:id="11" w:author="Edwin Lee" w:date="2014-11-10T10:49:00Z">
+        <w:r>
+          <w:t>ference solver</w:t>
+        </w:r>
+      </w:ins>
+      <w:r>
+        <w:t xml:space="preserve">. </w:t>
+      </w:r>
+      <w:del w:id="12" w:author="Edwin Lee" w:date="2014-11-10T10:49:00Z">
+        <w:r>
+          <w:delText xml:space="preserve">To interface with theses surfaces, the defined zone surface construction objects must contain a portion of the respective surface. An example </w:delText>
+        </w:r>
+        <w:r>
+          <w:delText>of this</w:delText>
+        </w:r>
+      </w:del>
+      <w:ins w:id="13" w:author="Edwin Lee" w:date="2014-11-10T10:49:00Z">
+        <w:r>
+          <w:t>This is</w:t>
+        </w:r>
+      </w:ins>
+      <w:r>
+        <w:t xml:space="preserve"> </w:t>
       </w:r>
       <w:r>
         <w:t xml:space="preserve">shown in </w:t>
       </w:r>
+      <w:ins w:id="14" w:author="Edwin Lee" w:date="2014-11-10T10:50:00Z">
+        <w:r>
+          <w:rPr>
+            <w:highlight w:val="yellow"/>
+          </w:rPr>
+          <w:fldChar w:fldCharType="begin"/>
+        </w:r>
+        <w:r>
+          <w:instrText xml:space="preserve"> REF _Ref403379969 \h </w:instrText>
+        </w:r>
+        <w:r>
+          <w:rPr>
+            <w:highlight w:val="yellow"/>
+          </w:rPr>
+        </w:r>
+      </w:ins>
       <w:r>
         <w:rPr>
           <w:highlight w:val="yellow"/>
         </w:rPr>
-        <w:t>Figure 1</w:t>
+        <w:fldChar w:fldCharType="separate"/>
       </w:r>
+      <w:ins w:id="15" w:author="Edwin Lee" w:date="2014-11-10T10:50:00Z">
+        <w:r>
+          <w:t xml:space="preserve">Figure </w:t>
+        </w:r>
+        <w:r>
+          <w:rPr>
+            <w:noProof/>
+          </w:rPr>
+          <w:t>1</w:t>
+        </w:r>
+        <w:r>
+          <w:rPr>
+            <w:highlight w:val="yellow"/>
+          </w:rPr>
+          <w:fldChar w:fldCharType="end"/>
+        </w:r>
+      </w:ins>
+      <w:del w:id="16" w:author="Edwin Lee" w:date="2014-11-10T10:50:00Z">
+        <w:r>
+          <w:rPr>
+            <w:highlight w:val="yellow"/>
+          </w:rPr>
+          <w:delText>Figure 1</w:delText>
+        </w:r>
+      </w:del>
       <w:r>
-        <w:t xml:space="preserve"> below. </w:t>
+        <w:t xml:space="preserve"> below</w:t>
       </w:r>
-      <w:r>
-        <w:t>In this example, t</w:t>
-      </w:r>
-      <w:r>
-        <w:t>he concrete wall, insulation, and ground are all simulated by the finite difference ground domain</w:t>
-      </w:r>
-      <w:r>
-        <w:t>,</w:t>
-      </w:r>
-      <w:r>
-        <w:t xml:space="preserve"> </w:t>
-      </w:r>
-      <w:r>
-        <w:t>while the surface construction object and zone ar</w:t>
-      </w:r>
-      <w:r>
-        <w:t>e</w:t>
-      </w:r>
-      <w:r>
-        <w:t xml:space="preserve"> simulated by the heat balance calculations within EnergyPlus</w:t>
-      </w:r>
-      <w:r>
-        <w:t>. The OtherSideConditionsModel is the interface between the EnergyPlus surface heat balance and the finite difference ground domain</w:t>
-      </w:r>
-      <w:r>
-        <w:t xml:space="preserve"> surface</w:t>
-      </w:r>
-      <w:r>
-        <w:t>.</w:t>
-      </w:r>
+      <w:ins w:id="17" w:author="Edwin Lee" w:date="2014-11-10T10:50:00Z">
+        <w:r>
+          <w:t xml:space="preserve"> where the dotted red line defines the </w:t>
+        </w:r>
+        <w:proofErr w:type="spellStart"/>
+        <w:r>
+          <w:t>OtherSideConditionsModel</w:t>
+        </w:r>
+        <w:proofErr w:type="spellEnd"/>
+        <w:r>
+          <w:t xml:space="preserve"> interface separating the two solution domains.</w:t>
+        </w:r>
+      </w:ins>
+      <w:del w:id="18" w:author="Edwin Lee" w:date="2014-11-10T10:51:00Z">
+        <w:r>
+          <w:delText xml:space="preserve">. </w:delText>
+        </w:r>
+        <w:r>
+          <w:delText>In this example, t</w:delText>
+        </w:r>
+        <w:r>
+          <w:delText>he concrete wall, insulation, and ground are all simulated by the finite difference ground domain</w:delText>
+        </w:r>
+        <w:r>
+          <w:delText>,</w:delText>
+        </w:r>
+        <w:r>
+          <w:delText xml:space="preserve"> </w:delText>
+        </w:r>
+        <w:r>
+          <w:delText>while the surface construction object and zone ar</w:delText>
+        </w:r>
+        <w:r>
+          <w:delText>e</w:delText>
+        </w:r>
+        <w:r>
+          <w:delText xml:space="preserve"> simulated by the heat balance calculations within EnergyPlus</w:delText>
+        </w:r>
+        <w:r>
+          <w:delText>. The OtherSideConditionsModel is the interface between the EnergyPlus surface heat balance and the finite difference ground domain</w:delText>
+        </w:r>
+        <w:r>
+          <w:delText xml:space="preserve"> surface</w:delText>
+        </w:r>
+        <w:r>
+          <w:delText>.</w:delText>
+        </w:r>
+      </w:del>
+      <w:bookmarkStart w:id="19" w:name="_GoBack"/>
+      <w:bookmarkEnd w:id="19"/>
       <w:r>
         <w:t xml:space="preserve"> This methodology applies to the basement floor and walls.</w:t>
       </w:r>
@@ -303,7 +440,7 @@
           <w:noProof/>
         </w:rPr>
         <w:drawing>
-          <wp:inline distT="0" distB="0" distL="0" distR="0" wp14:anchorId="4F84C2C1" wp14:editId="3330353D">
+          <wp:inline distT="0" distB="0" distL="0" distR="0" wp14:anchorId="6D998BE8" wp14:editId="36993759">
             <wp:extent cx="3072939" cy="2880000"/>
             <wp:effectExtent l="0" t="0" r="0" b="0"/>
             <wp:docPr id="1" name="Picture 1"/>
@@ -341,14 +478,48 @@
     </w:p>
     <w:p>
       <w:pPr>
-        <w:jc w:val="center"/>
-      </w:pPr>
+        <w:pStyle w:val="Caption"/>
+        <w:pPrChange w:id="20" w:author="Edwin Lee" w:date="2014-11-10T10:50:00Z">
+          <w:pPr>
+            <w:jc w:val="center"/>
+          </w:pPr>
+        </w:pPrChange>
+      </w:pPr>
+      <w:bookmarkStart w:id="21" w:name="_Ref403379969"/>
+      <w:del w:id="22" w:author="Edwin Lee" w:date="2014-11-10T10:50:00Z">
+        <w:r>
+          <w:rPr>
+            <w:highlight w:val="yellow"/>
+          </w:rPr>
+          <w:delText>Figure 1</w:delText>
+        </w:r>
+      </w:del>
+      <w:ins w:id="23" w:author="Edwin Lee" w:date="2014-11-10T10:50:00Z">
+        <w:r>
+          <w:t xml:space="preserve">Figure </w:t>
+        </w:r>
+        <w:r>
+          <w:fldChar w:fldCharType="begin"/>
+        </w:r>
+        <w:r>
+          <w:instrText xml:space="preserve"> SEQ Figure \* ARABIC </w:instrText>
+        </w:r>
+      </w:ins>
       <w:r>
-        <w:rPr>
-          <w:highlight w:val="yellow"/>
-        </w:rPr>
-        <w:t>Figure 1</w:t>
+        <w:fldChar w:fldCharType="separate"/>
       </w:r>
+      <w:ins w:id="24" w:author="Edwin Lee" w:date="2014-11-10T10:50:00Z">
+        <w:r>
+          <w:rPr>
+            <w:noProof/>
+          </w:rPr>
+          <w:t>1</w:t>
+        </w:r>
+        <w:r>
+          <w:fldChar w:fldCharType="end"/>
+        </w:r>
+      </w:ins>
+      <w:bookmarkEnd w:id="21"/>
       <w:r>
         <w:t>: Example surface construction.</w:t>
       </w:r>
@@ -444,7 +615,7 @@
       <w:rPr>
         <w:noProof/>
       </w:rPr>
-      <w:t>11/7/14</w:t>
+      <w:t>11/10/14</w:t>
     </w:r>
     <w:r>
       <w:fldChar w:fldCharType="end"/>
@@ -465,7 +636,7 @@
       <w:rPr>
         <w:noProof/>
       </w:rPr>
-      <w:t>1</w:t>
+      <w:t>2</w:t>
     </w:r>
     <w:r>
       <w:fldChar w:fldCharType="end"/>
@@ -21734,7 +21905,7 @@
 </file>
 
 <file path=customXml/itemProps1.xml><?xml version="1.0" encoding="utf-8"?>
-<ds:datastoreItem xmlns:ds="http://schemas.openxmlformats.org/officeDocument/2006/customXml" ds:itemID="{C8632BA9-5599-421C-ADFA-07A25DFB58B1}">
+<ds:datastoreItem xmlns:ds="http://schemas.openxmlformats.org/officeDocument/2006/customXml" ds:itemID="{6734959D-48C5-4F63-A105-762752438F98}">
   <ds:schemaRefs>
     <ds:schemaRef ds:uri="http://schemas.openxmlformats.org/officeDocument/2006/bibliography"/>
   </ds:schemaRefs>

</xml_diff>